<commit_message>
balls are positioned correctly once sunk
</commit_message>
<xml_diff>
--- a/SofiWesson_Doc.docx
+++ b/SofiWesson_Doc.docx
@@ -160,7 +160,7 @@
                                         <w:sz w:val="28"/>
                                         <w:szCs w:val="28"/>
                                       </w:rPr>
-                                      <w:t>PHYSIC SIM NAME</w:t>
+                                      <w:t>Pool</w:t>
                                     </w:r>
                                   </w:p>
                                 </w:sdtContent>
@@ -199,7 +199,7 @@
                                         <w:sz w:val="24"/>
                                         <w:szCs w:val="24"/>
                                       </w:rPr>
-                                      <w:t>YOur_FULL_NAME</w:t>
+                                      <w:t>Sofi Wesson</w:t>
                                     </w:r>
                                   </w:p>
                                 </w:sdtContent>
@@ -258,6 +258,7 @@
                               <w:dataBinding w:prefixMappings="xmlns:ns0='http://purl.org/dc/elements/1.1/' xmlns:ns1='http://schemas.openxmlformats.org/package/2006/metadata/core-properties' " w:xpath="/ns1:coreProperties[1]/ns0:title[1]" w:storeItemID="{6C3C8BC8-F283-45AE-878A-BAB7291924A1}"/>
                               <w:text/>
                             </w:sdtPr>
+                            <w:sdtEndPr/>
                             <w:sdtContent>
                               <w:r>
                                 <w:rPr>
@@ -286,6 +287,7 @@
                             <w:dataBinding w:prefixMappings="xmlns:ns0='http://purl.org/dc/elements/1.1/' xmlns:ns1='http://schemas.openxmlformats.org/package/2006/metadata/core-properties' " w:xpath="/ns1:coreProperties[1]/ns0:subject[1]" w:storeItemID="{6C3C8BC8-F283-45AE-878A-BAB7291924A1}"/>
                             <w:text/>
                           </w:sdtPr>
+                          <w:sdtEndPr/>
                           <w:sdtContent>
                             <w:p>
                               <w:pPr>
@@ -305,7 +307,7 @@
                                   <w:sz w:val="28"/>
                                   <w:szCs w:val="28"/>
                                 </w:rPr>
-                                <w:t>PHYSIC SIM NAME</w:t>
+                                <w:t>Pool</w:t>
                               </w:r>
                             </w:p>
                           </w:sdtContent>
@@ -324,6 +326,7 @@
                             <w:dataBinding w:prefixMappings="xmlns:ns0='http://purl.org/dc/elements/1.1/' xmlns:ns1='http://schemas.openxmlformats.org/package/2006/metadata/core-properties' " w:xpath="/ns1:coreProperties[1]/ns0:creator[1]" w:storeItemID="{6C3C8BC8-F283-45AE-878A-BAB7291924A1}"/>
                             <w:text/>
                           </w:sdtPr>
+                          <w:sdtEndPr/>
                           <w:sdtContent>
                             <w:p>
                               <w:pPr>
@@ -343,7 +346,7 @@
                                   <w:sz w:val="24"/>
                                   <w:szCs w:val="24"/>
                                 </w:rPr>
-                                <w:t>YOur_FULL_NAME</w:t>
+                                <w:t>Sofi Wesson</w:t>
                               </w:r>
                             </w:p>
                           </w:sdtContent>
@@ -508,6 +511,7 @@
                               <w:calendar w:val="gregorian"/>
                             </w:date>
                           </w:sdtPr>
+                          <w:sdtEndPr/>
                           <w:sdtContent>
                             <w:p>
                               <w:pPr>
@@ -1285,8 +1289,368 @@
         </w:rPr>
         <w:t>[/Delete This]</w:t>
       </w:r>
-    </w:p>
-    <w:p>
+      <w:r>
+        <w:rPr>
+          <w:sz w:val="16"/>
+          <w:szCs w:val="16"/>
+        </w:rPr>
+        <w:br/>
+      </w:r>
+      <w:r>
+        <w:t>The game chosen is Pool</w:t>
+      </w:r>
+    </w:p>
+    <w:p>
+      <w:r>
+        <w:rPr>
+          <w:noProof/>
+        </w:rPr>
+        <w:drawing>
+          <wp:inline distT="0" distB="0" distL="0" distR="0" wp14:anchorId="422328A0" wp14:editId="23EF865C">
+            <wp:extent cx="3676650" cy="2203302"/>
+            <wp:effectExtent l="0" t="0" r="0" b="6985"/>
+            <wp:docPr id="1" name="Picture 1" descr="A screenshot of a video game&#10;&#10;Description automatically generated with medium confidence"/>
+            <wp:cNvGraphicFramePr>
+              <a:graphicFrameLocks xmlns:a="http://schemas.openxmlformats.org/drawingml/2006/main" noChangeAspect="1"/>
+            </wp:cNvGraphicFramePr>
+            <a:graphic xmlns:a="http://schemas.openxmlformats.org/drawingml/2006/main">
+              <a:graphicData uri="http://schemas.openxmlformats.org/drawingml/2006/picture">
+                <pic:pic xmlns:pic="http://schemas.openxmlformats.org/drawingml/2006/picture">
+                  <pic:nvPicPr>
+                    <pic:cNvPr id="1" name="Picture 1" descr="A screenshot of a video game&#10;&#10;Description automatically generated with medium confidence"/>
+                    <pic:cNvPicPr/>
+                  </pic:nvPicPr>
+                  <pic:blipFill>
+                    <a:blip r:embed="rId12"/>
+                    <a:stretch>
+                      <a:fillRect/>
+                    </a:stretch>
+                  </pic:blipFill>
+                  <pic:spPr>
+                    <a:xfrm>
+                      <a:off x="0" y="0"/>
+                      <a:ext cx="3680564" cy="2205648"/>
+                    </a:xfrm>
+                    <a:prstGeom prst="rect">
+                      <a:avLst/>
+                    </a:prstGeom>
+                  </pic:spPr>
+                </pic:pic>
+              </a:graphicData>
+            </a:graphic>
+          </wp:inline>
+        </w:drawing>
+      </w:r>
+    </w:p>
+    <w:p>
+      <w:r>
+        <w:t xml:space="preserve">It was made using the 2D physics engine built in class, the base of the table is a kinematic box with no collider while the borders are </w:t>
+      </w:r>
+      <w:r>
+        <w:t>kinematic boxes and circles with colliders, the pockets are circles with a trigger.</w:t>
+      </w:r>
+    </w:p>
+    <w:p>
+      <w:r>
+        <w:t>The balls are a custom class inheriting from the circle class that uses an enum to determine what type of ball it is.</w:t>
+      </w:r>
+    </w:p>
+    <w:p/>
+    <w:p>
+      <w:r>
+        <w:t>The UI uses bootstraps 2DRenderer to draw text and circles that indicate what’s going on in the game.</w:t>
+      </w:r>
+    </w:p>
+    <w:p>
+      <w:r>
+        <w:rPr>
+          <w:noProof/>
+        </w:rPr>
+        <w:drawing>
+          <wp:inline distT="0" distB="0" distL="0" distR="0" wp14:anchorId="00F6C06F" wp14:editId="1D51E536">
+            <wp:extent cx="5731510" cy="423545"/>
+            <wp:effectExtent l="0" t="0" r="2540" b="0"/>
+            <wp:docPr id="2" name="Picture 2"/>
+            <wp:cNvGraphicFramePr>
+              <a:graphicFrameLocks xmlns:a="http://schemas.openxmlformats.org/drawingml/2006/main" noChangeAspect="1"/>
+            </wp:cNvGraphicFramePr>
+            <a:graphic xmlns:a="http://schemas.openxmlformats.org/drawingml/2006/main">
+              <a:graphicData uri="http://schemas.openxmlformats.org/drawingml/2006/picture">
+                <pic:pic xmlns:pic="http://schemas.openxmlformats.org/drawingml/2006/picture">
+                  <pic:nvPicPr>
+                    <pic:cNvPr id="1" name=""/>
+                    <pic:cNvPicPr/>
+                  </pic:nvPicPr>
+                  <pic:blipFill>
+                    <a:blip r:embed="rId13"/>
+                    <a:stretch>
+                      <a:fillRect/>
+                    </a:stretch>
+                  </pic:blipFill>
+                  <pic:spPr>
+                    <a:xfrm>
+                      <a:off x="0" y="0"/>
+                      <a:ext cx="5731510" cy="423545"/>
+                    </a:xfrm>
+                    <a:prstGeom prst="rect">
+                      <a:avLst/>
+                    </a:prstGeom>
+                  </pic:spPr>
+                </pic:pic>
+              </a:graphicData>
+            </a:graphic>
+          </wp:inline>
+        </w:drawing>
+      </w:r>
+    </w:p>
+    <w:p>
+      <w:r>
+        <w:t>Example of how the UI has changed.</w:t>
+      </w:r>
+    </w:p>
+    <w:p>
+      <w:r>
+        <w:rPr>
+          <w:noProof/>
+        </w:rPr>
+        <w:drawing>
+          <wp:inline distT="0" distB="0" distL="0" distR="0" wp14:anchorId="3470C670" wp14:editId="4FBC3318">
+            <wp:extent cx="5731510" cy="536575"/>
+            <wp:effectExtent l="0" t="0" r="2540" b="0"/>
+            <wp:docPr id="3" name="Picture 3"/>
+            <wp:cNvGraphicFramePr>
+              <a:graphicFrameLocks xmlns:a="http://schemas.openxmlformats.org/drawingml/2006/main" noChangeAspect="1"/>
+            </wp:cNvGraphicFramePr>
+            <a:graphic xmlns:a="http://schemas.openxmlformats.org/drawingml/2006/main">
+              <a:graphicData uri="http://schemas.openxmlformats.org/drawingml/2006/picture">
+                <pic:pic xmlns:pic="http://schemas.openxmlformats.org/drawingml/2006/picture">
+                  <pic:nvPicPr>
+                    <pic:cNvPr id="1" name=""/>
+                    <pic:cNvPicPr/>
+                  </pic:nvPicPr>
+                  <pic:blipFill>
+                    <a:blip r:embed="rId14"/>
+                    <a:stretch>
+                      <a:fillRect/>
+                    </a:stretch>
+                  </pic:blipFill>
+                  <pic:spPr>
+                    <a:xfrm>
+                      <a:off x="0" y="0"/>
+                      <a:ext cx="5731510" cy="536575"/>
+                    </a:xfrm>
+                    <a:prstGeom prst="rect">
+                      <a:avLst/>
+                    </a:prstGeom>
+                  </pic:spPr>
+                </pic:pic>
+              </a:graphicData>
+            </a:graphic>
+          </wp:inline>
+        </w:drawing>
+      </w:r>
+    </w:p>
+    <w:p>
+      <w:r>
+        <w:br w:type="page"/>
+      </w:r>
+    </w:p>
+    <w:p>
+      <w:r>
+        <w:lastRenderedPageBreak/>
+        <w:t xml:space="preserve">The player uses the mouse to determine which direction they want the ball to go in and </w:t>
+      </w:r>
+      <w:r>
+        <w:t>strength</w:t>
+      </w:r>
+      <w:r>
+        <w:t xml:space="preserve"> it is propelled </w:t>
+      </w:r>
+      <w:r>
+        <w:t xml:space="preserve">at </w:t>
+      </w:r>
+      <w:r>
+        <w:t xml:space="preserve">by clicking and dragging, the direction and strength is visualised by a vector line pointing </w:t>
+      </w:r>
+      <w:r>
+        <w:t xml:space="preserve">in the direction the ball will go and its length determining the strength the ball will </w:t>
+      </w:r>
+      <w:r>
+        <w:t>propelled at.</w:t>
+      </w:r>
+    </w:p>
+    <w:p>
+      <w:r>
+        <w:t>When the player lets go of the left mouse button, the cue ball is propelled in the direction and speed indicated by the vector line.</w:t>
+      </w:r>
+    </w:p>
+    <w:p>
+      <w:r>
+        <w:drawing>
+          <wp:inline distT="0" distB="0" distL="0" distR="0" wp14:anchorId="3C972F88" wp14:editId="55F118A9">
+            <wp:extent cx="3438144" cy="2055421"/>
+            <wp:effectExtent l="0" t="0" r="0" b="2540"/>
+            <wp:docPr id="4" name="Picture 4" descr="A screenshot of a game&#10;&#10;Description automatically generated with medium confidence"/>
+            <wp:cNvGraphicFramePr>
+              <a:graphicFrameLocks xmlns:a="http://schemas.openxmlformats.org/drawingml/2006/main" noChangeAspect="1"/>
+            </wp:cNvGraphicFramePr>
+            <a:graphic xmlns:a="http://schemas.openxmlformats.org/drawingml/2006/main">
+              <a:graphicData uri="http://schemas.openxmlformats.org/drawingml/2006/picture">
+                <pic:pic xmlns:pic="http://schemas.openxmlformats.org/drawingml/2006/picture">
+                  <pic:nvPicPr>
+                    <pic:cNvPr id="4" name="Picture 4" descr="A screenshot of a game&#10;&#10;Description automatically generated with medium confidence"/>
+                    <pic:cNvPicPr/>
+                  </pic:nvPicPr>
+                  <pic:blipFill>
+                    <a:blip r:embed="rId15"/>
+                    <a:stretch>
+                      <a:fillRect/>
+                    </a:stretch>
+                  </pic:blipFill>
+                  <pic:spPr>
+                    <a:xfrm>
+                      <a:off x="0" y="0"/>
+                      <a:ext cx="3457861" cy="2067208"/>
+                    </a:xfrm>
+                    <a:prstGeom prst="rect">
+                      <a:avLst/>
+                    </a:prstGeom>
+                  </pic:spPr>
+                </pic:pic>
+              </a:graphicData>
+            </a:graphic>
+          </wp:inline>
+        </w:drawing>
+      </w:r>
+    </w:p>
+    <w:p>
+      <w:r>
+        <w:t>Once the first ball is sunk, the text “No Balls Sunk Yet” disappears for the rest of the game and a colour is assigned to both players using text.</w:t>
+      </w:r>
+    </w:p>
+    <w:p>
+      <w:r>
+        <w:rPr>
+          <w:noProof/>
+        </w:rPr>
+        <w:drawing>
+          <wp:inline distT="0" distB="0" distL="0" distR="0" wp14:anchorId="757565C0" wp14:editId="1AAF36E4">
+            <wp:extent cx="5731510" cy="536575"/>
+            <wp:effectExtent l="0" t="0" r="2540" b="0"/>
+            <wp:docPr id="7" name="Picture 7"/>
+            <wp:cNvGraphicFramePr>
+              <a:graphicFrameLocks xmlns:a="http://schemas.openxmlformats.org/drawingml/2006/main" noChangeAspect="1"/>
+            </wp:cNvGraphicFramePr>
+            <a:graphic xmlns:a="http://schemas.openxmlformats.org/drawingml/2006/main">
+              <a:graphicData uri="http://schemas.openxmlformats.org/drawingml/2006/picture">
+                <pic:pic xmlns:pic="http://schemas.openxmlformats.org/drawingml/2006/picture">
+                  <pic:nvPicPr>
+                    <pic:cNvPr id="1" name=""/>
+                    <pic:cNvPicPr/>
+                  </pic:nvPicPr>
+                  <pic:blipFill>
+                    <a:blip r:embed="rId14"/>
+                    <a:stretch>
+                      <a:fillRect/>
+                    </a:stretch>
+                  </pic:blipFill>
+                  <pic:spPr>
+                    <a:xfrm>
+                      <a:off x="0" y="0"/>
+                      <a:ext cx="5731510" cy="536575"/>
+                    </a:xfrm>
+                    <a:prstGeom prst="rect">
+                      <a:avLst/>
+                    </a:prstGeom>
+                  </pic:spPr>
+                </pic:pic>
+              </a:graphicData>
+            </a:graphic>
+          </wp:inline>
+        </w:drawing>
+      </w:r>
+    </w:p>
+    <w:p>
+      <w:r>
+        <w:t>When</w:t>
+      </w:r>
+      <w:r>
+        <w:t xml:space="preserve"> a ball has been </w:t>
+      </w:r>
+      <w:r>
+        <w:t>sunk,</w:t>
+      </w:r>
+      <w:r>
+        <w:t xml:space="preserve"> it is</w:t>
+      </w:r>
+      <w:r>
+        <w:t xml:space="preserve"> added to a list containing the balls that player has sunk and</w:t>
+      </w:r>
+      <w:r>
+        <w:t xml:space="preserve"> </w:t>
+      </w:r>
+      <w:r>
+        <w:t xml:space="preserve">moved from the </w:t>
+      </w:r>
+      <w:r>
+        <w:t>table</w:t>
+      </w:r>
+      <w:r>
+        <w:t xml:space="preserve"> to the side </w:t>
+      </w:r>
+      <w:r>
+        <w:t>of the player that sunk it</w:t>
+      </w:r>
+      <w:r>
+        <w:t>.</w:t>
+      </w:r>
+    </w:p>
+    <w:p>
+      <w:r>
+        <w:rPr>
+          <w:noProof/>
+        </w:rPr>
+        <w:drawing>
+          <wp:inline distT="0" distB="0" distL="0" distR="0" wp14:anchorId="225E2FF6" wp14:editId="17AEAF3F">
+            <wp:extent cx="4454957" cy="2019686"/>
+            <wp:effectExtent l="0" t="0" r="3175" b="0"/>
+            <wp:docPr id="5" name="Picture 5" descr="A screenshot of a game&#10;&#10;Description automatically generated with medium confidence"/>
+            <wp:cNvGraphicFramePr>
+              <a:graphicFrameLocks xmlns:a="http://schemas.openxmlformats.org/drawingml/2006/main" noChangeAspect="1"/>
+            </wp:cNvGraphicFramePr>
+            <a:graphic xmlns:a="http://schemas.openxmlformats.org/drawingml/2006/main">
+              <a:graphicData uri="http://schemas.openxmlformats.org/drawingml/2006/picture">
+                <pic:pic xmlns:pic="http://schemas.openxmlformats.org/drawingml/2006/picture">
+                  <pic:nvPicPr>
+                    <pic:cNvPr id="5" name="Picture 5" descr="A screenshot of a game&#10;&#10;Description automatically generated with medium confidence"/>
+                    <pic:cNvPicPr/>
+                  </pic:nvPicPr>
+                  <pic:blipFill>
+                    <a:blip r:embed="rId16"/>
+                    <a:stretch>
+                      <a:fillRect/>
+                    </a:stretch>
+                  </pic:blipFill>
+                  <pic:spPr>
+                    <a:xfrm>
+                      <a:off x="0" y="0"/>
+                      <a:ext cx="4462606" cy="2023154"/>
+                    </a:xfrm>
+                    <a:prstGeom prst="rect">
+                      <a:avLst/>
+                    </a:prstGeom>
+                  </pic:spPr>
+                </pic:pic>
+              </a:graphicData>
+            </a:graphic>
+          </wp:inline>
+        </w:drawing>
+      </w:r>
+    </w:p>
+    <w:p>
+      <w:r>
+        <w:t>Who’s turn it is, is determined by a white ball next to that player.</w:t>
+      </w:r>
       <w:r>
         <w:br w:type="page"/>
       </w:r>
@@ -1387,7 +1751,7 @@
       <w:r>
         <w:t xml:space="preserve">Illustrate your custom physics systems using a </w:t>
       </w:r>
-      <w:hyperlink r:id="rId12" w:history="1">
+      <w:hyperlink r:id="rId17" w:history="1">
         <w:r>
           <w:rPr>
             <w:rStyle w:val="Hyperlink"/>
@@ -1622,7 +1986,7 @@
       <w:r>
         <w:t xml:space="preserve">Citation Method to cite books and websites used. Here is a link to a good citing website if you are unsure how to do so </w:t>
       </w:r>
-      <w:hyperlink r:id="rId13" w:history="1">
+      <w:hyperlink r:id="rId18" w:history="1">
         <w:r>
           <w:rPr>
             <w:rStyle w:val="Hyperlink"/>
@@ -1646,7 +2010,7 @@
     </w:p>
     <w:p/>
     <w:sectPr>
-      <w:footerReference w:type="default" r:id="rId14"/>
+      <w:footerReference w:type="default" r:id="rId19"/>
       <w:pgSz w:w="11906" w:h="16838"/>
       <w:pgMar w:top="1440" w:right="1440" w:bottom="1440" w:left="1440" w:header="708" w:footer="708" w:gutter="0"/>
       <w:pgNumType w:start="0"/>
@@ -2830,6 +3194,16 @@
 </file>
 
 <file path=customXml/item2.xml><?xml version="1.0" encoding="utf-8"?>
+<p:properties xmlns:p="http://schemas.microsoft.com/office/2006/metadata/properties" xmlns:xsi="http://www.w3.org/2001/XMLSchema-instance" xmlns:pc="http://schemas.microsoft.com/office/infopath/2007/PartnerControls">
+  <documentManagement/>
+</p:properties>
+</file>
+
+<file path=customXml/item3.xml><?xml version="1.0" encoding="utf-8"?>
+<b:Sources xmlns:b="http://schemas.openxmlformats.org/officeDocument/2006/bibliography" xmlns="http://schemas.openxmlformats.org/officeDocument/2006/bibliography" SelectedStyle="\APASixthEditionOfficeOnline.xsl" StyleName="APA" Version="6"/>
+</file>
+
+<file path=customXml/item4.xml><?xml version="1.0" encoding="utf-8"?>
 <ct:contentTypeSchema xmlns:ct="http://schemas.microsoft.com/office/2006/metadata/contentType" xmlns:ma="http://schemas.microsoft.com/office/2006/metadata/properties/metaAttributes" ct:_="" ma:_="" ma:contentTypeName="Document" ma:contentTypeID="0x010100798E00C6AFAD03408071B752D1E33322" ma:contentTypeVersion="0" ma:contentTypeDescription="Create a new document." ma:contentTypeScope="" ma:versionID="5e474e1fcf92b8aff7f51e5942c5f08b">
   <xsd:schema xmlns:xsd="http://www.w3.org/2001/XMLSchema" xmlns:xs="http://www.w3.org/2001/XMLSchema" xmlns:p="http://schemas.microsoft.com/office/2006/metadata/properties" targetNamespace="http://schemas.microsoft.com/office/2006/metadata/properties" ma:root="true" ma:fieldsID="b34f15b030d40ffca33e4aeb8eb001f5">
     <xsd:element name="properties">
@@ -2943,16 +3317,6 @@
 </ct:contentTypeSchema>
 </file>
 
-<file path=customXml/item3.xml><?xml version="1.0" encoding="utf-8"?>
-<b:Sources xmlns:b="http://schemas.openxmlformats.org/officeDocument/2006/bibliography" xmlns="http://schemas.openxmlformats.org/officeDocument/2006/bibliography" SelectedStyle="\APASixthEditionOfficeOnline.xsl" StyleName="APA" Version="6"/>
-</file>
-
-<file path=customXml/item4.xml><?xml version="1.0" encoding="utf-8"?>
-<p:properties xmlns:p="http://schemas.microsoft.com/office/2006/metadata/properties" xmlns:xsi="http://www.w3.org/2001/XMLSchema-instance" xmlns:pc="http://schemas.microsoft.com/office/infopath/2007/PartnerControls">
-  <documentManagement/>
-</p:properties>
-</file>
-
 <file path=customXml/item5.xml><?xml version="1.0" encoding="utf-8"?>
 <?mso-contentType ?>
 <FormTemplates xmlns="http://schemas.microsoft.com/sharepoint/v3/contenttype/forms">
@@ -2971,6 +3335,23 @@
 </file>
 
 <file path=customXml/itemProps2.xml><?xml version="1.0" encoding="utf-8"?>
+<ds:datastoreItem xmlns:ds="http://schemas.openxmlformats.org/officeDocument/2006/customXml" ds:itemID="{B59AE73C-DE0C-4FBA-BDF6-3D6AE391D2EF}">
+  <ds:schemaRefs>
+    <ds:schemaRef ds:uri="http://schemas.microsoft.com/office/2006/metadata/properties"/>
+    <ds:schemaRef ds:uri="http://schemas.microsoft.com/office/infopath/2007/PartnerControls"/>
+  </ds:schemaRefs>
+</ds:datastoreItem>
+</file>
+
+<file path=customXml/itemProps3.xml><?xml version="1.0" encoding="utf-8"?>
+<ds:datastoreItem xmlns:ds="http://schemas.openxmlformats.org/officeDocument/2006/customXml" ds:itemID="{DADA3E35-FC7D-429A-B243-2BC9AF2BAFB9}">
+  <ds:schemaRefs>
+    <ds:schemaRef ds:uri="http://schemas.openxmlformats.org/officeDocument/2006/bibliography"/>
+  </ds:schemaRefs>
+</ds:datastoreItem>
+</file>
+
+<file path=customXml/itemProps4.xml><?xml version="1.0" encoding="utf-8"?>
 <ds:datastoreItem xmlns:ds="http://schemas.openxmlformats.org/officeDocument/2006/customXml" ds:itemID="{B233C45F-CB3E-4B07-8829-7DF4BF9BAEEA}">
   <ds:schemaRefs>
     <ds:schemaRef ds:uri="http://schemas.microsoft.com/office/2006/metadata/contentType"/>
@@ -2986,23 +3367,6 @@
 </ds:datastoreItem>
 </file>
 
-<file path=customXml/itemProps3.xml><?xml version="1.0" encoding="utf-8"?>
-<ds:datastoreItem xmlns:ds="http://schemas.openxmlformats.org/officeDocument/2006/customXml" ds:itemID="{DADA3E35-FC7D-429A-B243-2BC9AF2BAFB9}">
-  <ds:schemaRefs>
-    <ds:schemaRef ds:uri="http://schemas.openxmlformats.org/officeDocument/2006/bibliography"/>
-  </ds:schemaRefs>
-</ds:datastoreItem>
-</file>
-
-<file path=customXml/itemProps4.xml><?xml version="1.0" encoding="utf-8"?>
-<ds:datastoreItem xmlns:ds="http://schemas.openxmlformats.org/officeDocument/2006/customXml" ds:itemID="{B59AE73C-DE0C-4FBA-BDF6-3D6AE391D2EF}">
-  <ds:schemaRefs>
-    <ds:schemaRef ds:uri="http://schemas.microsoft.com/office/2006/metadata/properties"/>
-    <ds:schemaRef ds:uri="http://schemas.microsoft.com/office/infopath/2007/PartnerControls"/>
-  </ds:schemaRefs>
-</ds:datastoreItem>
-</file>
-
 <file path=customXml/itemProps5.xml><?xml version="1.0" encoding="utf-8"?>
 <ds:datastoreItem xmlns:ds="http://schemas.openxmlformats.org/officeDocument/2006/customXml" ds:itemID="{53FD8D4B-59F0-4498-832E-B9AF55F41E6A}">
   <ds:schemaRefs>

</xml_diff>